<commit_message>
Updates for Lab 2
* Extra Credit Made Clearer
* New Powerpoint with Object Represenation visuals
</commit_message>
<xml_diff>
--- a/Syllabi_AGGP101_Fall_2018.docx
+++ b/Syllabi_AGGP101_Fall_2018.docx
@@ -1450,7 +1450,27 @@
           <w:sz w:val="22"/>
         </w:rPr>
         <w:lastRenderedPageBreak/>
-        <w:t>Students can find course materials for this course located in the AGGP 101 Git Hub Repository</w:t>
+        <w:t xml:space="preserve">Students can find course materials for this course located in the AGGP 101 </w:t>
+      </w:r>
+      <w:proofErr w:type="spellStart"/>
+      <w:r>
+        <w:rPr>
+          <w:rFonts w:ascii="Arial" w:hAnsi="Arial" w:cs="Arial"/>
+          <w:b/>
+          <w:color w:val="000000"/>
+          <w:sz w:val="22"/>
+        </w:rPr>
+        <w:t>Git</w:t>
+      </w:r>
+      <w:proofErr w:type="spellEnd"/>
+      <w:r>
+        <w:rPr>
+          <w:rFonts w:ascii="Arial" w:hAnsi="Arial" w:cs="Arial"/>
+          <w:b/>
+          <w:color w:val="000000"/>
+          <w:sz w:val="22"/>
+        </w:rPr>
+        <w:t xml:space="preserve"> Hub Repository</w:t>
       </w:r>
     </w:p>
     <w:p>
@@ -1590,7 +1610,21 @@
         <w:rPr>
           <w:rFonts w:ascii="Arial" w:hAnsi="Arial" w:cs="Arial"/>
         </w:rPr>
-        <w:t>Unity 2018 Game Development in 24 Hours, Sams Teach Yourself</w:t>
+        <w:t xml:space="preserve">Unity 2018 Game Development in 24 Hours, </w:t>
+      </w:r>
+      <w:proofErr w:type="spellStart"/>
+      <w:r>
+        <w:rPr>
+          <w:rFonts w:ascii="Arial" w:hAnsi="Arial" w:cs="Arial"/>
+        </w:rPr>
+        <w:t>Sams</w:t>
+      </w:r>
+      <w:proofErr w:type="spellEnd"/>
+      <w:r>
+        <w:rPr>
+          <w:rFonts w:ascii="Arial" w:hAnsi="Arial" w:cs="Arial"/>
+        </w:rPr>
+        <w:t xml:space="preserve"> Teach Yourself</w:t>
       </w:r>
     </w:p>
     <w:p>
@@ -1615,8 +1649,16 @@
         <w:rPr>
           <w:rFonts w:ascii="Arial" w:hAnsi="Arial" w:cs="Arial"/>
         </w:rPr>
-        <w:t>Mike Geig</w:t>
-      </w:r>
+        <w:t xml:space="preserve">Mike </w:t>
+      </w:r>
+      <w:proofErr w:type="spellStart"/>
+      <w:r>
+        <w:rPr>
+          <w:rFonts w:ascii="Arial" w:hAnsi="Arial" w:cs="Arial"/>
+        </w:rPr>
+        <w:t>Geig</w:t>
+      </w:r>
+      <w:proofErr w:type="spellEnd"/>
     </w:p>
     <w:p>
       <w:pPr>
@@ -2009,18 +2051,8 @@
           <w:b w:val="0"/>
           <w:i/>
         </w:rPr>
-        <w:t>s</w:t>
-      </w:r>
-      <w:r>
-        <w:rPr>
-          <w:rFonts w:ascii="Arial" w:hAnsi="Arial" w:cs="Arial"/>
-          <w:b w:val="0"/>
-          <w:i/>
-        </w:rPr>
         <w:t xml:space="preserve">Please refer to Course Schedule document. Schedule is subject to change. </w:t>
       </w:r>
-      <w:bookmarkStart w:id="1" w:name="_GoBack"/>
-      <w:bookmarkEnd w:id="1"/>
     </w:p>
     <w:p>
       <w:pPr>
@@ -2051,7 +2083,7 @@
           <w:rFonts w:ascii="Arial" w:hAnsi="Arial" w:cs="Arial"/>
           <w:b w:val="0"/>
         </w:rPr>
-        <w:t xml:space="preserve">    &lt;edit for course as needed&gt;</w:t>
+        <w:t xml:space="preserve">    </w:t>
       </w:r>
     </w:p>
     <w:p>
@@ -2131,6 +2163,8 @@
         </w:rPr>
         <w:t>,</w:t>
       </w:r>
+      <w:bookmarkStart w:id="1" w:name="_GoBack"/>
+      <w:bookmarkEnd w:id="1"/>
     </w:p>
     <w:p>
       <w:pPr>
@@ -2364,7 +2398,23 @@
           <w:rFonts w:ascii="Arial" w:hAnsi="Arial" w:cs="Arial"/>
           <w:b w:val="0"/>
         </w:rPr>
-        <w:t>(i)</w:t>
+        <w:t>(</w:t>
+      </w:r>
+      <w:proofErr w:type="spellStart"/>
+      <w:r>
+        <w:rPr>
+          <w:rFonts w:ascii="Arial" w:hAnsi="Arial" w:cs="Arial"/>
+          <w:b w:val="0"/>
+        </w:rPr>
+        <w:t>i</w:t>
+      </w:r>
+      <w:proofErr w:type="spellEnd"/>
+      <w:r>
+        <w:rPr>
+          <w:rFonts w:ascii="Arial" w:hAnsi="Arial" w:cs="Arial"/>
+          <w:b w:val="0"/>
+        </w:rPr>
+        <w:t>)</w:t>
       </w:r>
       <w:r>
         <w:rPr>
@@ -3497,8 +3547,41 @@
           <w:szCs w:val="16"/>
         </w:rPr>
         <w:tab/>
-        <w:t>Jennell Jaquays</w:t>
-      </w:r>
+      </w:r>
+      <w:proofErr w:type="spellStart"/>
+      <w:r>
+        <w:rPr>
+          <w:rFonts w:ascii="Arial" w:hAnsi="Arial" w:cs="Arial"/>
+          <w:b w:val="0"/>
+          <w:i/>
+          <w:sz w:val="16"/>
+          <w:szCs w:val="16"/>
+        </w:rPr>
+        <w:t>Jennell</w:t>
+      </w:r>
+      <w:proofErr w:type="spellEnd"/>
+      <w:r>
+        <w:rPr>
+          <w:rFonts w:ascii="Arial" w:hAnsi="Arial" w:cs="Arial"/>
+          <w:b w:val="0"/>
+          <w:i/>
+          <w:sz w:val="16"/>
+          <w:szCs w:val="16"/>
+        </w:rPr>
+        <w:t xml:space="preserve"> </w:t>
+      </w:r>
+      <w:proofErr w:type="spellStart"/>
+      <w:r>
+        <w:rPr>
+          <w:rFonts w:ascii="Arial" w:hAnsi="Arial" w:cs="Arial"/>
+          <w:b w:val="0"/>
+          <w:i/>
+          <w:sz w:val="16"/>
+          <w:szCs w:val="16"/>
+        </w:rPr>
+        <w:t>Jaquays</w:t>
+      </w:r>
+      <w:proofErr w:type="spellEnd"/>
     </w:p>
     <w:p>
       <w:pPr>
@@ -3594,29 +3677,6 @@
           <w:b w:val="0"/>
         </w:rPr>
       </w:pPr>
-    </w:p>
-    <w:p>
-      <w:pPr>
-        <w:pStyle w:val="Subtitle"/>
-        <w:ind w:left="720"/>
-        <w:rPr>
-          <w:rFonts w:ascii="Arial" w:hAnsi="Arial" w:cs="Arial"/>
-          <w:b w:val="0"/>
-        </w:rPr>
-      </w:pPr>
-      <w:r>
-        <w:rPr>
-          <w:rFonts w:ascii="Arial" w:hAnsi="Arial" w:cs="Arial"/>
-        </w:rPr>
-        <w:t>Please note: Each unexcused absence from or late arrival to lecture or lab will result in a loss of 1 to 5 points from the professionalism points.</w:t>
-      </w:r>
-      <w:r>
-        <w:rPr>
-          <w:rFonts w:ascii="Arial" w:hAnsi="Arial" w:cs="Arial"/>
-          <w:b w:val="0"/>
-        </w:rPr>
-        <w:t xml:space="preserve">  </w:t>
-      </w:r>
     </w:p>
     <w:p>
       <w:pPr>
@@ -3720,7 +3780,27 @@
           <w:sz w:val="32"/>
           <w:u w:val="single"/>
         </w:rPr>
-        <w:t>Consider this your only warning.</w:t>
+        <w:t xml:space="preserve">Consider this </w:t>
+      </w:r>
+      <w:proofErr w:type="gramStart"/>
+      <w:r>
+        <w:rPr>
+          <w:rFonts w:ascii="Arial" w:hAnsi="Arial" w:cs="Arial"/>
+          <w:color w:val="FF0000"/>
+          <w:sz w:val="32"/>
+          <w:u w:val="single"/>
+        </w:rPr>
+        <w:t>your</w:t>
+      </w:r>
+      <w:proofErr w:type="gramEnd"/>
+      <w:r>
+        <w:rPr>
+          <w:rFonts w:ascii="Arial" w:hAnsi="Arial" w:cs="Arial"/>
+          <w:color w:val="FF0000"/>
+          <w:sz w:val="32"/>
+          <w:u w:val="single"/>
+        </w:rPr>
+        <w:t xml:space="preserve"> only warning.</w:t>
       </w:r>
     </w:p>
     <w:p>
@@ -5357,6 +5437,7 @@
           <w:rFonts w:ascii="Arial" w:hAnsi="Arial" w:cs="Arial"/>
           <w:b w:val="0"/>
         </w:rPr>
+        <w:lastRenderedPageBreak/>
         <w:t>Unless otherwise noted, lab reports and pre-lab assignments are due at beginning of the lab</w:t>
       </w:r>
       <w:r>
@@ -6267,6 +6348,7 @@
           <w:rFonts w:ascii="Arial" w:hAnsi="Arial" w:cs="Arial"/>
           <w:b w:val="0"/>
         </w:rPr>
+        <w:lastRenderedPageBreak/>
         <w:t>See also NHTI policy</w:t>
       </w:r>
       <w:r>
@@ -9139,7 +9221,7 @@
 </file>
 
 <file path=customXml/itemProps1.xml><?xml version="1.0" encoding="utf-8"?>
-<ds:datastoreItem xmlns:ds="http://schemas.openxmlformats.org/officeDocument/2006/customXml" ds:itemID="{B44E6138-7758-41F1-8557-11D69FF9721A}">
+<ds:datastoreItem xmlns:ds="http://schemas.openxmlformats.org/officeDocument/2006/customXml" ds:itemID="{B15C552D-6366-426E-BCA2-4AE7517F8620}">
   <ds:schemaRefs>
     <ds:schemaRef ds:uri="http://schemas.openxmlformats.org/officeDocument/2006/bibliography"/>
   </ds:schemaRefs>

</xml_diff>